<commit_message>
docs(lab5.docx): changed from 'справо' on 'слева'
</commit_message>
<xml_diff>
--- a/lab5.docx
+++ b/lab5.docx
@@ -1091,8 +1091,6 @@
         </w:rPr>
         <w:t>N = 35</w:t>
       </w:r>
-      <w:bookmarkStart w:id="0" w:name="_GoBack"/>
-      <w:bookmarkEnd w:id="0"/>
     </w:p>
     <w:p>
       <w:pPr>
@@ -3190,11 +3188,9 @@
       <w:r>
         <w:t xml:space="preserve"> (</w:t>
       </w:r>
-      <w:proofErr w:type="spellStart"/>
-      <w:r>
-        <w:t>справо</w:t>
-      </w:r>
-      <w:proofErr w:type="spellEnd"/>
+      <w:r>
+        <w:t>слева</w:t>
+      </w:r>
       <w:r>
         <w:t>)</w:t>
       </w:r>
@@ -3223,7 +3219,12 @@
         <w:jc w:val="both"/>
       </w:pPr>
       <w:r>
-        <w:t>Зашифрованное сообщение</w:t>
+        <w:t>Зашифрованное соо</w:t>
+      </w:r>
+      <w:bookmarkStart w:id="0" w:name="_GoBack"/>
+      <w:bookmarkEnd w:id="0"/>
+      <w:r>
+        <w:t>бщение</w:t>
       </w:r>
       <w:r>
         <w:t xml:space="preserve">: </w:t>
@@ -6108,6 +6109,7 @@
   <w:style w:type="character" w:default="1" w:styleId="a0">
     <w:name w:val="Default Paragraph Font"/>
     <w:uiPriority w:val="1"/>
+    <w:semiHidden/>
     <w:unhideWhenUsed/>
   </w:style>
   <w:style w:type="table" w:default="1" w:styleId="a1">

</xml_diff>